<commit_message>
Minor change to response to supp reference.
</commit_message>
<xml_diff>
--- a/submissions/revised_20160520/Response_to_reviewers.docx
+++ b/submissions/revised_20160520/Response_to_reviewers.docx
@@ -40,31 +40,7 @@
         <w:rPr>
           <w:rFonts w:ascii="Liberation Sans" w:hAnsi="Liberation Sans"/>
         </w:rPr>
-        <w:t xml:space="preserve">Thank you for the helpful comments. We have made major improvements to our manuscript to address your and the reviewers' concerns. In particular, we have completely redesigned the simulations to make them more representative of real single-cell RNA-seq data. We have assessed performance of the various methods under a greater variety of simulation settings involving variable library sizes, decreased plate effects and zero inflation for the counts. We have also expanded our analysis of the real data – we </w:t>
-      </w:r>
-      <w:r>
-        <w:rPr>
-          <w:rFonts w:ascii="Liberation Sans" w:hAnsi="Liberation Sans"/>
-        </w:rPr>
-        <w:t xml:space="preserve">now </w:t>
-      </w:r>
-      <w:r>
-        <w:rPr>
-          <w:rFonts w:ascii="Liberation Sans" w:hAnsi="Liberation Sans"/>
-        </w:rPr>
-        <w:t xml:space="preserve">include a label-swapping analysis to assess type I error in a real </w:t>
-      </w:r>
-      <w:r>
-        <w:rPr>
-          <w:rFonts w:ascii="Liberation Sans" w:hAnsi="Liberation Sans"/>
-        </w:rPr>
-        <w:t>data set</w:t>
-      </w:r>
-      <w:r>
-        <w:rPr>
-          <w:rFonts w:ascii="Liberation Sans" w:hAnsi="Liberation Sans"/>
-        </w:rPr>
-        <w:t>, and we show an improvement in the biological relevance of the results (based on DE of known pluripotency factors) when summation is performed. We believe that these modifications provide a more rigorous justification of our proposed methodology.</w:t>
+        <w:t>Thank you for the helpful comments. We have made major improvements to our manuscript to address your and the reviewers' concerns. In particular, we have completely redesigned the simulations to make them more representative of real single-cell RNA-seq data. We have assessed performance of the various methods under a greater variety of simulation settings involving variable library sizes, decreased plate effects and zero inflation for the counts. We have also expanded our analysis of the real data – we now include a label-swapping analysis to assess type I error in a real data set, and we show an improvement in the biological relevance of the results (based on DE of known pluripotency factors) when summation is performed. We believe that these modifications provide a more rigorous justification of our proposed methodology.</w:t>
       </w:r>
     </w:p>
     <w:p>
@@ -251,23 +227,7 @@
           <w:b w:val="false"/>
           <w:bCs w:val="false"/>
         </w:rPr>
-        <w:t xml:space="preserve">In our paper, we focus on DE analyses </w:t>
-      </w:r>
-      <w:r>
-        <w:rPr>
-          <w:rFonts w:ascii="Liberation Sans" w:hAnsi="Liberation Sans"/>
-          <w:b w:val="false"/>
-          <w:bCs w:val="false"/>
-        </w:rPr>
-        <w:t>which are very widely applied in the context of scRNA-seq studies. H</w:t>
-      </w:r>
-      <w:r>
-        <w:rPr>
-          <w:rFonts w:ascii="Liberation Sans" w:hAnsi="Liberation Sans"/>
-          <w:b w:val="false"/>
-          <w:bCs w:val="false"/>
-        </w:rPr>
-        <w:t>ere, the goal is to find genes that show a difference in mean expression across cells. Consequently, the variability across observations can be treated as a nuisance parameter in this context. As long as the variance is modelled accurately across observations – be they counts for single cells, or count sums for plates – then the DE analysis will be successful.</w:t>
+        <w:t>In our paper, we focus on DE analyses which are very widely applied in the context of scRNA-seq studies. Here, the goal is to find genes that show a difference in mean expression across cells. Consequently, the variability across observations can be treated as a nuisance parameter in this context. As long as the variance is modelled accurately across observations – be they counts for single cells, or count sums for plates – then the DE analysis will be successful.</w:t>
       </w:r>
     </w:p>
     <w:p>
@@ -949,23 +909,7 @@
           <w:b w:val="false"/>
           <w:bCs w:val="false"/>
         </w:rPr>
-        <w:t xml:space="preserve">The simulations have been redesigned using parameter estimates derived from the mESC data set. This includes estimates of the (conditional) NB dispersion and mean for each gene; the distribution of library sizes across cells; the variance of the plate effect; and for the ZINB simulations, the drop-out rate for each gene. See Supplementary Figure S1 for plots of the parameter estimates used </w:t>
-      </w:r>
-      <w:r>
-        <w:rPr>
-          <w:rFonts w:ascii="Liberation Sans" w:hAnsi="Liberation Sans"/>
-          <w:b w:val="false"/>
-          <w:bCs w:val="false"/>
-        </w:rPr>
-        <w:t>in</w:t>
-      </w:r>
-      <w:r>
-        <w:rPr>
-          <w:rFonts w:ascii="Liberation Sans" w:hAnsi="Liberation Sans"/>
-          <w:b w:val="false"/>
-          <w:bCs w:val="false"/>
-        </w:rPr>
-        <w:t xml:space="preserve"> the standard simulations. We find that our results are unchanged, and that all methods are still liberal in these improved simulations.</w:t>
+        <w:t>The simulations have been redesigned using parameter estimates derived from the mESC data set. This includes estimates of the (conditional) NB dispersion and mean for each gene; the distribution of library sizes across cells; the variance of the plate effect; and for the ZINB simulations, the drop-out rate for each gene. See Supplementary Figure S1 for plots of the parameter estimates used in the standard simulations. We find that our results are unchanged, and that all methods are still liberal in these improved simulations.</w:t>
       </w:r>
     </w:p>
     <w:p>
@@ -1031,90 +975,58 @@
           <w:b w:val="false"/>
           <w:bCs w:val="false"/>
         </w:rPr>
-        <w:t xml:space="preserve">We have compared the ranking of key pluripotency factors (listed in Supplementary Figure S5 of the mESC paper) between the single-cell and summed DE analyses of the mESC data set. We find that the rankings for these factors are consistently improved – that is, the factors are closer to the </w:t>
-      </w:r>
-      <w:r>
-        <w:rPr>
-          <w:rFonts w:ascii="Liberation Sans" w:hAnsi="Liberation Sans"/>
-          <w:b w:val="false"/>
-          <w:bCs w:val="false"/>
-        </w:rPr>
-        <w:t>top</w:t>
-      </w:r>
-      <w:r>
-        <w:rPr>
-          <w:rFonts w:ascii="Liberation Sans" w:hAnsi="Liberation Sans"/>
-          <w:b w:val="false"/>
-          <w:bCs w:val="false"/>
-        </w:rPr>
-        <w:t xml:space="preserve"> of the DE list – in the summed analysis compared to the single-cell analysis (Supplementary Figure S6, p-value of 0.0</w:t>
-      </w:r>
-      <w:r>
-        <w:rPr>
-          <w:rFonts w:ascii="Liberation Sans" w:hAnsi="Liberation Sans"/>
-          <w:b w:val="false"/>
-          <w:bCs w:val="false"/>
-        </w:rPr>
-        <w:t>002</w:t>
-      </w:r>
-      <w:r>
-        <w:rPr>
-          <w:rFonts w:ascii="Liberation Sans" w:hAnsi="Liberation Sans"/>
-          <w:b w:val="false"/>
-          <w:bCs w:val="false"/>
-        </w:rPr>
-        <w:t xml:space="preserve">). This suggests that summation can provide more biologically relevant discoveries in analyses of real data, even when only the top set of genes are of interest. </w:t>
-      </w:r>
-    </w:p>
-    <w:p>
-      <w:pPr>
-        <w:pStyle w:val="PreformattedText"/>
-        <w:rPr>
-          <w:rFonts w:ascii="Liberation Sans" w:hAnsi="Liberation Sans"/>
-          <w:b w:val="false"/>
-          <w:bCs w:val="false"/>
-        </w:rPr>
-      </w:pPr>
-      <w:r>
-        <w:rPr>
-          <w:rFonts w:ascii="Liberation Sans" w:hAnsi="Liberation Sans"/>
-          <w:b w:val="false"/>
-          <w:bCs w:val="false"/>
-        </w:rPr>
-      </w:r>
-    </w:p>
-    <w:p>
-      <w:pPr>
-        <w:pStyle w:val="PreformattedText"/>
-        <w:rPr>
-          <w:rFonts w:ascii="Liberation Sans" w:hAnsi="Liberation Sans"/>
-          <w:b w:val="false"/>
-          <w:bCs w:val="false"/>
-        </w:rPr>
-      </w:pPr>
-      <w:r>
-        <w:rPr>
-          <w:rFonts w:ascii="Liberation Sans" w:hAnsi="Liberation Sans"/>
-          <w:b w:val="false"/>
-          <w:bCs w:val="false"/>
-        </w:rPr>
-        <w:t xml:space="preserve">Additionally, even if the rankings were unchanged, accurate control of the error rate with the summation approach would still </w:t>
-      </w:r>
-      <w:r>
-        <w:rPr>
-          <w:rFonts w:ascii="Liberation Sans" w:hAnsi="Liberation Sans"/>
-          <w:b w:val="false"/>
-          <w:bCs w:val="false"/>
-        </w:rPr>
-        <w:t xml:space="preserve">be </w:t>
-      </w:r>
-      <w:r>
-        <w:rPr>
-          <w:rFonts w:ascii="Liberation Sans" w:hAnsi="Liberation Sans"/>
-          <w:b w:val="false"/>
-          <w:bCs w:val="false"/>
-        </w:rPr>
-        <w:t>advantageous. For example, the FDR threshold provides a principled way to decide whether or not a putative DE gene warrants follow-up study, especially if it lies outside the top set of DE genes. This depends on proper control of the FDR below the nominal threshold, which is not possible with the analyses based on single-cell counts in the presence of plate effects.</w:t>
+        <w:t>We have compared the ranking of key pluripotency factors (listed in Supplementary Figure S5 of the mESC paper) between the single-cell and summed DE analyses of the mESC data set. We find that the rankings for these factors are consistently improved – that is, the factors are closer to the top of the DE list – in the summed analysis compared to the single-cell analysis (Supplementary Figure S</w:t>
+      </w:r>
+      <w:r>
+        <w:rPr>
+          <w:rFonts w:ascii="Liberation Sans" w:hAnsi="Liberation Sans"/>
+          <w:b w:val="false"/>
+          <w:bCs w:val="false"/>
+        </w:rPr>
+        <w:t>7</w:t>
+      </w:r>
+      <w:r>
+        <w:rPr>
+          <w:rFonts w:ascii="Liberation Sans" w:hAnsi="Liberation Sans"/>
+          <w:b w:val="false"/>
+          <w:bCs w:val="false"/>
+        </w:rPr>
+        <w:t xml:space="preserve">, p-value of 0.0002). This suggests that summation can provide more biologically relevant discoveries in analyses of real data, even when only the top set of genes are of interest. </w:t>
+      </w:r>
+    </w:p>
+    <w:p>
+      <w:pPr>
+        <w:pStyle w:val="PreformattedText"/>
+        <w:rPr>
+          <w:rFonts w:ascii="Liberation Sans" w:hAnsi="Liberation Sans"/>
+          <w:b w:val="false"/>
+          <w:bCs w:val="false"/>
+        </w:rPr>
+      </w:pPr>
+      <w:r>
+        <w:rPr>
+          <w:rFonts w:ascii="Liberation Sans" w:hAnsi="Liberation Sans"/>
+          <w:b w:val="false"/>
+          <w:bCs w:val="false"/>
+        </w:rPr>
+      </w:r>
+    </w:p>
+    <w:p>
+      <w:pPr>
+        <w:pStyle w:val="PreformattedText"/>
+        <w:rPr>
+          <w:rFonts w:ascii="Liberation Sans" w:hAnsi="Liberation Sans"/>
+          <w:b w:val="false"/>
+          <w:bCs w:val="false"/>
+        </w:rPr>
+      </w:pPr>
+      <w:r>
+        <w:rPr>
+          <w:rFonts w:ascii="Liberation Sans" w:hAnsi="Liberation Sans"/>
+          <w:b w:val="false"/>
+          <w:bCs w:val="false"/>
+        </w:rPr>
+        <w:t>Additionally, even if the rankings were unchanged, accurate control of the error rate with the summation approach would still be advantageous. For example, the FDR threshold provides a principled way to decide whether or not a putative DE gene warrants follow-up study, especially if it lies outside the top set of DE genes. This depends on proper control of the FDR below the nominal threshold, which is not possible with the analyses based on single-cell counts in the presence of plate effects.</w:t>
       </w:r>
     </w:p>
     <w:p>

</xml_diff>